<commit_message>
upgraded generate names patrollers
</commit_message>
<xml_diff>
--- a/Шаблон акта о проведённом патрулировании.docx
+++ b/Шаблон акта о проведённом патрулировании.docx
@@ -410,7 +410,7 @@
           <w:u w:val="single"/>
           <w:shd w:fill="auto" w:val="clear"/>
         </w:rPr>
-        <w:t xml:space="preserve">{Senior_patroller__act} </w:t>
+        <w:t xml:space="preserve">{Declension_name_senior_patroller} </w:t>
       </w:r>
       <w:r>
         <w:rPr>
@@ -423,7 +423,33 @@
           <w:u w:val="single"/>
           <w:shd w:fill="auto" w:val="clear"/>
         </w:rPr>
-        <w:t xml:space="preserve">и {Junior_patroller__act}</w:t>
+        <w:t xml:space="preserve">и {Declension_name_</w:t>
+      </w:r>
+      <w:r>
+        <w:rPr>
+          <w:rFonts w:ascii="Courier New" w:hAnsi="Courier New" w:cs="Courier New" w:eastAsia="Courier New"/>
+          <w:i/>
+          <w:color w:val="auto"/>
+          <w:spacing w:val="0"/>
+          <w:position w:val="0"/>
+          <w:sz w:val="22"/>
+          <w:u w:val="single"/>
+          <w:shd w:fill="auto" w:val="clear"/>
+        </w:rPr>
+        <w:t xml:space="preserve">ju</w:t>
+      </w:r>
+      <w:r>
+        <w:rPr>
+          <w:rFonts w:ascii="Courier New" w:hAnsi="Courier New" w:cs="Courier New" w:eastAsia="Courier New"/>
+          <w:i/>
+          <w:color w:val="auto"/>
+          <w:spacing w:val="0"/>
+          <w:position w:val="0"/>
+          <w:sz w:val="22"/>
+          <w:u w:val="single"/>
+          <w:shd w:fill="auto" w:val="clear"/>
+        </w:rPr>
+        <w:t xml:space="preserve">nior_patroller}</w:t>
       </w:r>
     </w:p>
     <w:p>
@@ -795,29 +821,7 @@
           <w:sz w:val="22"/>
           <w:shd w:fill="auto" w:val="clear"/>
         </w:rPr>
-        <w:t xml:space="preserve">схема движения по маршруту патрулирования</w:t>
-      </w:r>
-      <w:r>
-        <w:rPr>
-          <w:rFonts w:ascii="Courier New" w:hAnsi="Courier New" w:cs="Courier New" w:eastAsia="Courier New"/>
-          <w:color w:val="auto"/>
-          <w:spacing w:val="0"/>
-          <w:position w:val="0"/>
-          <w:sz w:val="22"/>
-          <w:shd w:fill="auto" w:val="clear"/>
-        </w:rPr>
-        <w:t xml:space="preserve">{Is_there_photo_table}</w:t>
-      </w:r>
-      <w:r>
-        <w:rPr>
-          <w:rFonts w:ascii="Courier New" w:hAnsi="Courier New" w:cs="Courier New" w:eastAsia="Courier New"/>
-          <w:color w:val="auto"/>
-          <w:spacing w:val="0"/>
-          <w:position w:val="0"/>
-          <w:sz w:val="22"/>
-          <w:shd w:fill="auto" w:val="clear"/>
-        </w:rPr>
-        <w:t xml:space="preserve"> </w:t>
+        <w:t xml:space="preserve">схема движения по маршруту патрулирования{Is_there_photo_table} </w:t>
       </w:r>
     </w:p>
     <w:p>
@@ -1012,7 +1016,7 @@
                 <w:sz w:val="22"/>
                 <w:shd w:fill="auto" w:val="clear"/>
               </w:rPr>
-              <w:t xml:space="preserve">{Initials_senior_patroller__act}</w:t>
+              <w:t xml:space="preserve">{Initials_senior_patroller}</w:t>
             </w:r>
           </w:p>
         </w:tc>
@@ -1267,7 +1271,7 @@
                 <w:sz w:val="22"/>
                 <w:shd w:fill="auto" w:val="clear"/>
               </w:rPr>
-              <w:t xml:space="preserve">{Initials_junior_patroller__act}</w:t>
+              <w:t xml:space="preserve">{Initials_junior_patroller}</w:t>
             </w:r>
           </w:p>
         </w:tc>

</xml_diff>